<commit_message>
Refactor to Vite + React + Tailwind css v4, optimize assets, migrate images to WebP
</commit_message>
<xml_diff>
--- a/images/Ziad Amr Said CV.docx
+++ b/images/Ziad Amr Said CV.docx
@@ -107,12 +107,41 @@
           <w:rFonts w:ascii="Times New Roman" w:hAnsi="Times New Roman" w:cs="Times New Roman"/>
         </w:rPr>
       </w:pPr>
-      <w:r>
-        <w:rPr>
-          <w:rFonts w:ascii="Times New Roman" w:hAnsi="Times New Roman" w:cs="Times New Roman"/>
-        </w:rPr>
-        <w:t>A detail-oriented and passionate architect with a strong foundation in architectural design and visualization. Proficient in industry-leading software like Revit, AutoCAD, SketchUp, and Lumion, with a focus on creating functional and aesthetically inspiring designs. Skilled in Front-End Development (HTML, CSS, JavaScript) and graphic design (Adobe Photoshop, Illustrator), I aim to contribute to innovative projects that blend architecture, design, and technology. Eager to leverage my technical and creative skills to deliver impactful solutions in a professional environment.</w:t>
-      </w:r>
+      <w:proofErr w:type="gramStart"/>
+      <w:r>
+        <w:rPr>
+          <w:rFonts w:ascii="Times New Roman" w:hAnsi="Times New Roman" w:cs="Times New Roman"/>
+        </w:rPr>
+        <w:t>Motivated</w:t>
+      </w:r>
+      <w:proofErr w:type="gramEnd"/>
+      <w:r>
+        <w:rPr>
+          <w:rFonts w:ascii="Times New Roman" w:hAnsi="Times New Roman" w:cs="Times New Roman"/>
+        </w:rPr>
+        <w:t xml:space="preserve"> and creative first-year architecture student at Helwan University’s Faculty of Fine Arts, passionate about blending architecture, design, and technology. </w:t>
+      </w:r>
+      <w:proofErr w:type="gramStart"/>
+      <w:r>
+        <w:rPr>
+          <w:rFonts w:ascii="Times New Roman" w:hAnsi="Times New Roman" w:cs="Times New Roman"/>
+        </w:rPr>
+        <w:t>Proficient</w:t>
+      </w:r>
+      <w:proofErr w:type="gramEnd"/>
+      <w:r>
+        <w:rPr>
+          <w:rFonts w:ascii="Times New Roman" w:hAnsi="Times New Roman" w:cs="Times New Roman"/>
+        </w:rPr>
+        <w:t xml:space="preserve"> in architectural design software (AutoCAD, Revit, SketchUp, Lumion) and currently expanding expertise in Front-End Development (HTML, CSS, JavaScript) and Graphic Design (Adobe Photoshop, Illustrator). Eager to specialize in mobile app development using React Native.</w:t>
+      </w:r>
+    </w:p>
+    <w:p>
+      <w:pPr>
+        <w:rPr>
+          <w:rFonts w:ascii="Times New Roman" w:hAnsi="Times New Roman" w:cs="Times New Roman"/>
+        </w:rPr>
+      </w:pPr>
       <w:r>
         <w:rPr>
           <w:rFonts w:ascii="Times New Roman" w:hAnsi="Times New Roman" w:cs="Times New Roman"/>
@@ -170,8 +199,7 @@
       </w:r>
       <w:r>
         <w:rPr>
-          <w:rFonts w:ascii="Times New Roman" w:hAnsi="Times New Roman" w:cs="Times New Roman" w:hint="cs"/>
-          <w:rtl/>
+          <w:rFonts w:ascii="Times New Roman" w:hAnsi="Times New Roman" w:cs="Times New Roman"/>
         </w:rPr>
         <w:t>3</w:t>
       </w:r>
@@ -180,13 +208,6 @@
           <w:rFonts w:ascii="Times New Roman" w:hAnsi="Times New Roman" w:cs="Times New Roman"/>
         </w:rPr>
         <w:t xml:space="preserve"> – May 2028)</w:t>
-      </w:r>
-      <w:r>
-        <w:rPr>
-          <w:rFonts w:ascii="Times New Roman" w:hAnsi="Times New Roman" w:cs="Times New Roman"/>
-        </w:rPr>
-        <w:br/>
-        <w:t>First Year (Second Semester)</w:t>
       </w:r>
     </w:p>
     <w:p>
@@ -248,11 +269,16 @@
           <w:sz w:val="28"/>
           <w:szCs w:val="28"/>
         </w:rPr>
-        <w:t>Experience</w:t>
-      </w:r>
-    </w:p>
-    <w:p>
-      <w:pPr>
+        <w:t>Skills</w:t>
+      </w:r>
+    </w:p>
+    <w:p>
+      <w:pPr>
+        <w:numPr>
+          <w:ilvl w:val="0"/>
+          <w:numId w:val="2"/>
+        </w:numPr>
+        <w:spacing w:after="0"/>
         <w:rPr>
           <w:rFonts w:ascii="Times New Roman" w:hAnsi="Times New Roman" w:cs="Times New Roman"/>
         </w:rPr>
@@ -263,13 +289,528 @@
           <w:b/>
           <w:bCs/>
         </w:rPr>
+        <w:t>Architectural Design</w:t>
+      </w:r>
+      <w:r>
+        <w:rPr>
+          <w:rFonts w:ascii="Times New Roman" w:hAnsi="Times New Roman" w:cs="Times New Roman"/>
+        </w:rPr>
+        <w:t>: AutoCAD, Revit, SketchUp, Lumion</w:t>
+      </w:r>
+    </w:p>
+    <w:p>
+      <w:pPr>
+        <w:numPr>
+          <w:ilvl w:val="0"/>
+          <w:numId w:val="2"/>
+        </w:numPr>
+        <w:spacing w:after="0"/>
+        <w:rPr>
+          <w:rFonts w:ascii="Times New Roman" w:hAnsi="Times New Roman" w:cs="Times New Roman"/>
+        </w:rPr>
+      </w:pPr>
+      <w:r>
+        <w:rPr>
+          <w:rFonts w:ascii="Times New Roman" w:hAnsi="Times New Roman" w:cs="Times New Roman"/>
+          <w:b/>
+          <w:bCs/>
+        </w:rPr>
+        <w:t>Graphic Design</w:t>
+      </w:r>
+      <w:r>
+        <w:rPr>
+          <w:rFonts w:ascii="Times New Roman" w:hAnsi="Times New Roman" w:cs="Times New Roman"/>
+        </w:rPr>
+        <w:t>: Adobe Photoshop, Illustrator, InDesign</w:t>
+      </w:r>
+    </w:p>
+    <w:p>
+      <w:pPr>
+        <w:numPr>
+          <w:ilvl w:val="0"/>
+          <w:numId w:val="2"/>
+        </w:numPr>
+        <w:spacing w:after="0"/>
+        <w:rPr>
+          <w:rFonts w:ascii="Times New Roman" w:hAnsi="Times New Roman" w:cs="Times New Roman"/>
+        </w:rPr>
+      </w:pPr>
+      <w:r>
+        <w:rPr>
+          <w:rFonts w:ascii="Times New Roman" w:hAnsi="Times New Roman" w:cs="Times New Roman"/>
+          <w:b/>
+          <w:bCs/>
+        </w:rPr>
+        <w:t>Front-end Development</w:t>
+      </w:r>
+      <w:r>
+        <w:rPr>
+          <w:rFonts w:ascii="Times New Roman" w:hAnsi="Times New Roman" w:cs="Times New Roman"/>
+        </w:rPr>
+        <w:t>: HTML, CSS, JavaScript, UI Design</w:t>
+      </w:r>
+      <w:r>
+        <w:rPr>
+          <w:rFonts w:ascii="Times New Roman" w:hAnsi="Times New Roman" w:cs="Times New Roman"/>
+        </w:rPr>
+        <w:t>, Notion</w:t>
+      </w:r>
+    </w:p>
+    <w:p>
+      <w:pPr>
+        <w:numPr>
+          <w:ilvl w:val="0"/>
+          <w:numId w:val="2"/>
+        </w:numPr>
+        <w:spacing w:after="0"/>
+        <w:rPr>
+          <w:rFonts w:ascii="Times New Roman" w:hAnsi="Times New Roman" w:cs="Times New Roman"/>
+        </w:rPr>
+      </w:pPr>
+      <w:r>
+        <w:rPr>
+          <w:rFonts w:ascii="Times New Roman" w:hAnsi="Times New Roman" w:cs="Times New Roman"/>
+          <w:b/>
+          <w:bCs/>
+        </w:rPr>
+        <w:t>Video Editing</w:t>
+      </w:r>
+      <w:r>
+        <w:rPr>
+          <w:rFonts w:ascii="Times New Roman" w:hAnsi="Times New Roman" w:cs="Times New Roman"/>
+        </w:rPr>
+        <w:t xml:space="preserve">: Adobe Premiere Pro, </w:t>
+      </w:r>
+      <w:proofErr w:type="spellStart"/>
+      <w:r>
+        <w:rPr>
+          <w:rFonts w:ascii="Times New Roman" w:hAnsi="Times New Roman" w:cs="Times New Roman"/>
+        </w:rPr>
+        <w:t>Kinemaster</w:t>
+      </w:r>
+      <w:proofErr w:type="spellEnd"/>
+    </w:p>
+    <w:p>
+      <w:pPr>
+        <w:numPr>
+          <w:ilvl w:val="0"/>
+          <w:numId w:val="2"/>
+        </w:numPr>
+        <w:spacing w:after="0"/>
+        <w:rPr>
+          <w:rFonts w:ascii="Times New Roman" w:hAnsi="Times New Roman" w:cs="Times New Roman"/>
+        </w:rPr>
+      </w:pPr>
+      <w:r>
+        <w:rPr>
+          <w:rFonts w:ascii="Times New Roman" w:hAnsi="Times New Roman" w:cs="Times New Roman"/>
+          <w:b/>
+          <w:bCs/>
+        </w:rPr>
+        <w:t>Mobile App Development</w:t>
+      </w:r>
+      <w:r>
+        <w:rPr>
+          <w:rFonts w:ascii="Times New Roman" w:hAnsi="Times New Roman" w:cs="Times New Roman"/>
+        </w:rPr>
+        <w:t xml:space="preserve">: Learning </w:t>
+      </w:r>
+      <w:proofErr w:type="gramStart"/>
+      <w:r>
+        <w:rPr>
+          <w:rFonts w:ascii="Times New Roman" w:hAnsi="Times New Roman" w:cs="Times New Roman"/>
+        </w:rPr>
+        <w:t>React</w:t>
+      </w:r>
+      <w:proofErr w:type="gramEnd"/>
+      <w:r>
+        <w:rPr>
+          <w:rFonts w:ascii="Times New Roman" w:hAnsi="Times New Roman" w:cs="Times New Roman"/>
+        </w:rPr>
+        <w:t xml:space="preserve"> Native</w:t>
+      </w:r>
+    </w:p>
+    <w:p>
+      <w:pPr>
+        <w:numPr>
+          <w:ilvl w:val="0"/>
+          <w:numId w:val="2"/>
+        </w:numPr>
+        <w:spacing w:after="0"/>
+        <w:rPr>
+          <w:rFonts w:ascii="Times New Roman" w:hAnsi="Times New Roman" w:cs="Times New Roman"/>
+        </w:rPr>
+      </w:pPr>
+      <w:r>
+        <w:rPr>
+          <w:rFonts w:ascii="Times New Roman" w:hAnsi="Times New Roman" w:cs="Times New Roman"/>
+          <w:b/>
+          <w:bCs/>
+        </w:rPr>
+        <w:t>Office Tools</w:t>
+      </w:r>
+      <w:r>
+        <w:rPr>
+          <w:rFonts w:ascii="Times New Roman" w:hAnsi="Times New Roman" w:cs="Times New Roman"/>
+        </w:rPr>
+        <w:t>: Microsoft Office, Google Workspace, Canva</w:t>
+      </w:r>
+    </w:p>
+    <w:p>
+      <w:pPr>
+        <w:numPr>
+          <w:ilvl w:val="0"/>
+          <w:numId w:val="2"/>
+        </w:numPr>
+        <w:spacing w:after="0"/>
+        <w:rPr>
+          <w:rFonts w:ascii="Times New Roman" w:hAnsi="Times New Roman" w:cs="Times New Roman"/>
+        </w:rPr>
+      </w:pPr>
+      <w:r>
+        <w:rPr>
+          <w:rFonts w:ascii="Times New Roman" w:hAnsi="Times New Roman" w:cs="Times New Roman"/>
+          <w:b/>
+          <w:bCs/>
+        </w:rPr>
+        <w:t>Languages</w:t>
+      </w:r>
+      <w:r>
+        <w:rPr>
+          <w:rFonts w:ascii="Times New Roman" w:hAnsi="Times New Roman" w:cs="Times New Roman"/>
+        </w:rPr>
+        <w:t>: Arabic (Native), English (Fluent), Japanese (Elementary), French (Elementary)</w:t>
+      </w:r>
+    </w:p>
+    <w:p>
+      <w:pPr>
+        <w:rPr>
+          <w:rFonts w:ascii="Times New Roman" w:hAnsi="Times New Roman" w:cs="Times New Roman"/>
+        </w:rPr>
+      </w:pPr>
+      <w:r>
+        <w:rPr>
+          <w:rFonts w:ascii="Times New Roman" w:hAnsi="Times New Roman" w:cs="Times New Roman"/>
+        </w:rPr>
+        <w:pict w14:anchorId="7588B8B8">
+          <v:rect id="_x0000_i1028" style="width:0;height:1.5pt" o:hralign="center" o:hrstd="t" o:hr="t" fillcolor="#a0a0a0" stroked="f"/>
+        </w:pict>
+      </w:r>
+    </w:p>
+    <w:p>
+      <w:pPr>
+        <w:rPr>
+          <w:rFonts w:ascii="Times New Roman" w:hAnsi="Times New Roman" w:cs="Times New Roman"/>
+          <w:b/>
+          <w:bCs/>
+          <w:sz w:val="28"/>
+          <w:szCs w:val="28"/>
+        </w:rPr>
+      </w:pPr>
+      <w:r>
+        <w:rPr>
+          <w:rFonts w:ascii="Times New Roman" w:hAnsi="Times New Roman" w:cs="Times New Roman"/>
+          <w:b/>
+          <w:bCs/>
+          <w:sz w:val="28"/>
+          <w:szCs w:val="28"/>
+        </w:rPr>
+        <w:t>Certifications</w:t>
+      </w:r>
+    </w:p>
+    <w:p>
+      <w:pPr>
+        <w:numPr>
+          <w:ilvl w:val="0"/>
+          <w:numId w:val="3"/>
+        </w:numPr>
+        <w:spacing w:after="0"/>
+        <w:rPr>
+          <w:rFonts w:ascii="Times New Roman" w:hAnsi="Times New Roman" w:cs="Times New Roman"/>
+        </w:rPr>
+      </w:pPr>
+      <w:r>
+        <w:rPr>
+          <w:rFonts w:ascii="Times New Roman" w:hAnsi="Times New Roman" w:cs="Times New Roman"/>
+          <w:b/>
+          <w:bCs/>
+        </w:rPr>
+        <w:t>DEPI – Graphic Design</w:t>
+      </w:r>
+      <w:r>
+        <w:rPr>
+          <w:rFonts w:ascii="Times New Roman" w:hAnsi="Times New Roman" w:cs="Times New Roman"/>
+        </w:rPr>
+        <w:t>: Certified in core design principles (</w:t>
+      </w:r>
+      <w:r>
+        <w:rPr>
+          <w:rFonts w:ascii="Times New Roman" w:hAnsi="Times New Roman" w:cs="Times New Roman"/>
+        </w:rPr>
+        <w:t>Issued</w:t>
+      </w:r>
+      <w:r>
+        <w:rPr>
+          <w:rFonts w:ascii="Times New Roman" w:hAnsi="Times New Roman" w:cs="Times New Roman"/>
+        </w:rPr>
+        <w:t xml:space="preserve"> May</w:t>
+      </w:r>
+      <w:r>
+        <w:rPr>
+          <w:rFonts w:ascii="Times New Roman" w:hAnsi="Times New Roman" w:cs="Times New Roman"/>
+        </w:rPr>
+        <w:t xml:space="preserve"> 202</w:t>
+      </w:r>
+      <w:r>
+        <w:rPr>
+          <w:rFonts w:ascii="Times New Roman" w:hAnsi="Times New Roman" w:cs="Times New Roman"/>
+        </w:rPr>
+        <w:t>5</w:t>
+      </w:r>
+      <w:r>
+        <w:rPr>
+          <w:rFonts w:ascii="Times New Roman" w:hAnsi="Times New Roman" w:cs="Times New Roman"/>
+        </w:rPr>
+        <w:t xml:space="preserve">)  </w:t>
+      </w:r>
+    </w:p>
+    <w:p>
+      <w:pPr>
+        <w:numPr>
+          <w:ilvl w:val="0"/>
+          <w:numId w:val="3"/>
+        </w:numPr>
+        <w:spacing w:after="0"/>
+        <w:rPr>
+          <w:rFonts w:ascii="Times New Roman" w:hAnsi="Times New Roman" w:cs="Times New Roman"/>
+        </w:rPr>
+      </w:pPr>
+      <w:r>
+        <w:rPr>
+          <w:rFonts w:ascii="Times New Roman" w:hAnsi="Times New Roman" w:cs="Times New Roman"/>
+          <w:b/>
+          <w:bCs/>
+        </w:rPr>
+        <w:t>DEPI – Team Leadership</w:t>
+      </w:r>
+      <w:r>
+        <w:rPr>
+          <w:rFonts w:ascii="Times New Roman" w:hAnsi="Times New Roman" w:cs="Times New Roman"/>
+        </w:rPr>
+        <w:t>: Trained in agile project management (</w:t>
+      </w:r>
+      <w:r>
+        <w:rPr>
+          <w:rFonts w:ascii="Times New Roman" w:hAnsi="Times New Roman" w:cs="Times New Roman"/>
+        </w:rPr>
+        <w:t>Issued</w:t>
+      </w:r>
+      <w:r>
+        <w:rPr>
+          <w:rFonts w:ascii="Times New Roman" w:hAnsi="Times New Roman" w:cs="Times New Roman"/>
+        </w:rPr>
+        <w:t xml:space="preserve"> May</w:t>
+      </w:r>
+      <w:r>
+        <w:rPr>
+          <w:rFonts w:ascii="Times New Roman" w:hAnsi="Times New Roman" w:cs="Times New Roman"/>
+        </w:rPr>
+        <w:t xml:space="preserve"> 202</w:t>
+      </w:r>
+      <w:r>
+        <w:rPr>
+          <w:rFonts w:ascii="Times New Roman" w:hAnsi="Times New Roman" w:cs="Times New Roman"/>
+        </w:rPr>
+        <w:t>5</w:t>
+      </w:r>
+      <w:r>
+        <w:rPr>
+          <w:rFonts w:ascii="Times New Roman" w:hAnsi="Times New Roman" w:cs="Times New Roman"/>
+        </w:rPr>
+        <w:t xml:space="preserve">)  </w:t>
+      </w:r>
+    </w:p>
+    <w:p>
+      <w:pPr>
+        <w:numPr>
+          <w:ilvl w:val="0"/>
+          <w:numId w:val="3"/>
+        </w:numPr>
+        <w:spacing w:after="0"/>
+        <w:rPr>
+          <w:rFonts w:ascii="Times New Roman" w:hAnsi="Times New Roman" w:cs="Times New Roman"/>
+        </w:rPr>
+      </w:pPr>
+      <w:r>
+        <w:rPr>
+          <w:rFonts w:ascii="Times New Roman" w:hAnsi="Times New Roman" w:cs="Times New Roman"/>
+          <w:b/>
+          <w:bCs/>
+        </w:rPr>
+        <w:t>Interior Zone</w:t>
+      </w:r>
+      <w:r>
+        <w:rPr>
+          <w:rFonts w:ascii="Times New Roman" w:hAnsi="Times New Roman" w:cs="Times New Roman"/>
+        </w:rPr>
+        <w:t>: Participated in a 2-day webinar on interior design topics (Issued Jan 2025)</w:t>
+      </w:r>
+    </w:p>
+    <w:p>
+      <w:pPr>
+        <w:numPr>
+          <w:ilvl w:val="0"/>
+          <w:numId w:val="3"/>
+        </w:numPr>
+        <w:spacing w:after="0"/>
+        <w:rPr>
+          <w:rFonts w:ascii="Times New Roman" w:hAnsi="Times New Roman" w:cs="Times New Roman"/>
+        </w:rPr>
+      </w:pPr>
+      <w:r>
+        <w:rPr>
+          <w:rFonts w:ascii="Times New Roman" w:hAnsi="Times New Roman" w:cs="Times New Roman"/>
+          <w:b/>
+          <w:bCs/>
+        </w:rPr>
+        <w:t>Autodesk AutoCAD Certified</w:t>
+      </w:r>
+      <w:r>
+        <w:rPr>
+          <w:rFonts w:ascii="Times New Roman" w:hAnsi="Times New Roman" w:cs="Times New Roman"/>
+        </w:rPr>
+        <w:t>: Certified in using AutoCAD for architectural drawings (Issued Aug 2024)</w:t>
+      </w:r>
+    </w:p>
+    <w:p>
+      <w:pPr>
+        <w:numPr>
+          <w:ilvl w:val="0"/>
+          <w:numId w:val="3"/>
+        </w:numPr>
+        <w:spacing w:after="0"/>
+        <w:rPr>
+          <w:rFonts w:ascii="Times New Roman" w:hAnsi="Times New Roman" w:cs="Times New Roman"/>
+        </w:rPr>
+      </w:pPr>
+      <w:r>
+        <w:rPr>
+          <w:rFonts w:ascii="Times New Roman" w:hAnsi="Times New Roman" w:cs="Times New Roman"/>
+          <w:b/>
+          <w:bCs/>
+        </w:rPr>
+        <w:t>Adobe Photoshop Certified</w:t>
+      </w:r>
+      <w:r>
+        <w:rPr>
+          <w:rFonts w:ascii="Times New Roman" w:hAnsi="Times New Roman" w:cs="Times New Roman"/>
+        </w:rPr>
+        <w:t>: Certified in Photoshop for graphic design (Issued Aug 2024)</w:t>
+      </w:r>
+    </w:p>
+    <w:p>
+      <w:pPr>
+        <w:numPr>
+          <w:ilvl w:val="0"/>
+          <w:numId w:val="3"/>
+        </w:numPr>
+        <w:spacing w:after="0"/>
+        <w:rPr>
+          <w:rFonts w:ascii="Times New Roman" w:hAnsi="Times New Roman" w:cs="Times New Roman"/>
+        </w:rPr>
+      </w:pPr>
+      <w:r>
+        <w:rPr>
+          <w:rFonts w:ascii="Times New Roman" w:hAnsi="Times New Roman" w:cs="Times New Roman"/>
+          <w:b/>
+          <w:bCs/>
+        </w:rPr>
+        <w:t>Zero-One Summit Public Event Participant</w:t>
+      </w:r>
+      <w:r>
+        <w:rPr>
+          <w:rFonts w:ascii="Times New Roman" w:hAnsi="Times New Roman" w:cs="Times New Roman"/>
+        </w:rPr>
+        <w:t>: Participated in a public event discussing technical programming topics (Issued Oct 2024)</w:t>
+      </w:r>
+    </w:p>
+    <w:p>
+      <w:pPr>
+        <w:rPr>
+          <w:rFonts w:ascii="Times New Roman" w:hAnsi="Times New Roman" w:cs="Times New Roman"/>
+        </w:rPr>
+      </w:pPr>
+      <w:r>
+        <w:rPr>
+          <w:rFonts w:ascii="Times New Roman" w:hAnsi="Times New Roman" w:cs="Times New Roman"/>
+        </w:rPr>
+        <w:pict w14:anchorId="19235C23">
+          <v:rect id="_x0000_i1029" style="width:0;height:1.5pt" o:hralign="center" o:hrstd="t" o:hr="t" fillcolor="#a0a0a0" stroked="f"/>
+        </w:pict>
+      </w:r>
+    </w:p>
+    <w:p>
+      <w:pPr>
+        <w:rPr>
+          <w:rFonts w:ascii="Times New Roman" w:hAnsi="Times New Roman" w:cs="Times New Roman"/>
+        </w:rPr>
+      </w:pPr>
+      <w:r>
+        <w:rPr>
+          <w:rFonts w:ascii="Times New Roman" w:hAnsi="Times New Roman" w:cs="Times New Roman"/>
+        </w:rPr>
+        <w:br w:type="page"/>
+      </w:r>
+    </w:p>
+    <w:p>
+      <w:pPr>
+        <w:rPr>
+          <w:rFonts w:ascii="Times New Roman" w:hAnsi="Times New Roman" w:cs="Times New Roman"/>
+        </w:rPr>
+      </w:pPr>
+      <w:r>
+        <w:rPr>
+          <w:rFonts w:ascii="Times New Roman" w:hAnsi="Times New Roman" w:cs="Times New Roman"/>
+          <w:b/>
+          <w:bCs/>
+          <w:sz w:val="28"/>
+          <w:szCs w:val="28"/>
+        </w:rPr>
+        <w:lastRenderedPageBreak/>
+        <w:t>Experience</w:t>
+      </w:r>
+    </w:p>
+    <w:p>
+      <w:pPr>
+        <w:rPr>
+          <w:rFonts w:ascii="Times New Roman" w:hAnsi="Times New Roman" w:cs="Times New Roman"/>
+        </w:rPr>
+      </w:pPr>
+      <w:r>
+        <w:rPr>
+          <w:rFonts w:ascii="Times New Roman" w:hAnsi="Times New Roman" w:cs="Times New Roman"/>
+          <w:b/>
+          <w:bCs/>
+        </w:rPr>
         <w:t>Freelance Graphic Designer &amp; Front-End Developer</w:t>
       </w:r>
       <w:r>
         <w:rPr>
           <w:rFonts w:ascii="Times New Roman" w:hAnsi="Times New Roman" w:cs="Times New Roman"/>
         </w:rPr>
-        <w:t xml:space="preserve"> (2025 – Present)</w:t>
+        <w:t xml:space="preserve"> (</w:t>
+      </w:r>
+      <w:r>
+        <w:rPr>
+          <w:rFonts w:ascii="Times New Roman" w:hAnsi="Times New Roman" w:cs="Times New Roman"/>
+        </w:rPr>
+        <w:t xml:space="preserve">Jun </w:t>
+      </w:r>
+      <w:r>
+        <w:rPr>
+          <w:rFonts w:ascii="Times New Roman" w:hAnsi="Times New Roman" w:cs="Times New Roman"/>
+        </w:rPr>
+        <w:t>2025 – Present)</w:t>
       </w:r>
     </w:p>
     <w:p>
@@ -480,8 +1021,8 @@
         <w:rPr>
           <w:rFonts w:ascii="Times New Roman" w:hAnsi="Times New Roman" w:cs="Times New Roman"/>
         </w:rPr>
-        <w:pict w14:anchorId="19E3250E">
-          <v:rect id="_x0000_i1028" style="width:0;height:1.5pt" o:hralign="center" o:hrstd="t" o:hr="t" fillcolor="#a0a0a0" stroked="f"/>
+        <w:pict w14:anchorId="7C9276C4">
+          <v:rect id="_x0000_i1030" style="width:0;height:1.5pt" o:hralign="center" o:hrstd="t" o:hr="t" fillcolor="#a0a0a0" stroked="f"/>
         </w:pict>
       </w:r>
     </w:p>
@@ -503,9 +1044,78 @@
           <w:sz w:val="28"/>
           <w:szCs w:val="28"/>
         </w:rPr>
-        <w:t>Courses &amp;</w:t>
-      </w:r>
-      <w:r>
+        <w:t>Future Projects</w:t>
+      </w:r>
+    </w:p>
+    <w:p>
+      <w:pPr>
+        <w:numPr>
+          <w:ilvl w:val="0"/>
+          <w:numId w:val="7"/>
+        </w:numPr>
+        <w:spacing w:after="0"/>
+        <w:rPr>
+          <w:rFonts w:ascii="Times New Roman" w:hAnsi="Times New Roman" w:cs="Times New Roman"/>
+        </w:rPr>
+      </w:pPr>
+      <w:r>
+        <w:rPr>
+          <w:rFonts w:ascii="Times New Roman" w:hAnsi="Times New Roman" w:cs="Times New Roman"/>
+          <w:b/>
+          <w:bCs/>
+        </w:rPr>
+        <w:t>Mobile App Development</w:t>
+      </w:r>
+      <w:r>
+        <w:rPr>
+          <w:rFonts w:ascii="Times New Roman" w:hAnsi="Times New Roman" w:cs="Times New Roman"/>
+        </w:rPr>
+        <w:t>: Planning to specialize in React Native for cross-platform applications.</w:t>
+      </w:r>
+    </w:p>
+    <w:p>
+      <w:pPr>
+        <w:numPr>
+          <w:ilvl w:val="0"/>
+          <w:numId w:val="7"/>
+        </w:numPr>
+        <w:spacing w:after="0"/>
+        <w:rPr>
+          <w:rFonts w:ascii="Times New Roman" w:hAnsi="Times New Roman" w:cs="Times New Roman"/>
+        </w:rPr>
+      </w:pPr>
+      <w:r>
+        <w:rPr>
+          <w:rFonts w:ascii="Times New Roman" w:hAnsi="Times New Roman" w:cs="Times New Roman"/>
+          <w:b/>
+          <w:bCs/>
+        </w:rPr>
+        <w:t>Learning Path</w:t>
+      </w:r>
+      <w:r>
+        <w:rPr>
+          <w:rFonts w:ascii="Times New Roman" w:hAnsi="Times New Roman" w:cs="Times New Roman"/>
+        </w:rPr>
+        <w:t>: Exploring resources to transition from web development to mobile app development.</w:t>
+      </w:r>
+    </w:p>
+    <w:p>
+      <w:pPr>
+        <w:rPr>
+          <w:rFonts w:ascii="Times New Roman" w:hAnsi="Times New Roman" w:cs="Times New Roman"/>
+        </w:rPr>
+      </w:pPr>
+      <w:r>
+        <w:rPr>
+          <w:rFonts w:ascii="Times New Roman" w:hAnsi="Times New Roman" w:cs="Times New Roman"/>
+        </w:rPr>
+        <w:pict w14:anchorId="19E3250E">
+          <v:rect id="_x0000_i1031" style="width:0;height:1.5pt" o:hralign="center" o:hrstd="t" o:hr="t" fillcolor="#a0a0a0" stroked="f"/>
+        </w:pict>
+      </w:r>
+    </w:p>
+    <w:p>
+      <w:pPr>
         <w:rPr>
           <w:rFonts w:ascii="Times New Roman" w:hAnsi="Times New Roman" w:cs="Times New Roman"/>
           <w:b/>
@@ -513,8 +1123,7 @@
           <w:sz w:val="28"/>
           <w:szCs w:val="28"/>
         </w:rPr>
-        <w:t xml:space="preserve"> </w:t>
-      </w:r>
+      </w:pPr>
       <w:r>
         <w:rPr>
           <w:rFonts w:ascii="Times New Roman" w:hAnsi="Times New Roman" w:cs="Times New Roman"/>
@@ -580,49 +1189,16 @@
     </w:p>
     <w:p>
       <w:pPr>
-        <w:numPr>
-          <w:ilvl w:val="0"/>
-          <w:numId w:val="8"/>
-        </w:numPr>
-        <w:spacing w:after="0"/>
-        <w:rPr>
-          <w:rFonts w:ascii="Times New Roman" w:hAnsi="Times New Roman" w:cs="Times New Roman"/>
-        </w:rPr>
-      </w:pPr>
-      <w:r>
-        <w:rPr>
-          <w:rFonts w:ascii="Times New Roman" w:hAnsi="Times New Roman" w:cs="Times New Roman"/>
-          <w:b/>
-          <w:bCs/>
-        </w:rPr>
-        <w:t>Architecture Software courses</w:t>
-      </w:r>
-      <w:r>
-        <w:rPr>
-          <w:rFonts w:ascii="Times New Roman" w:hAnsi="Times New Roman" w:cs="Times New Roman"/>
-        </w:rPr>
-        <w:t xml:space="preserve">: </w:t>
-      </w:r>
-      <w:r>
-        <w:rPr>
-          <w:rFonts w:ascii="Times New Roman" w:hAnsi="Times New Roman" w:cs="Times New Roman"/>
-        </w:rPr>
-        <w:t>I take AutoCAD, Revit, Lumion, and Sketchup.</w:t>
-      </w:r>
-    </w:p>
-    <w:p>
-      <w:pPr>
-        <w:rPr>
-          <w:rFonts w:ascii="Times New Roman" w:hAnsi="Times New Roman" w:cs="Times New Roman"/>
-        </w:rPr>
-      </w:pPr>
-      <w:r>
-        <w:rPr>
-          <w:rFonts w:ascii="Times New Roman" w:hAnsi="Times New Roman" w:cs="Times New Roman"/>
-        </w:rPr>
-        <w:lastRenderedPageBreak/>
-        <w:pict w14:anchorId="2BD34CA3">
-          <v:rect id="_x0000_i1029" style="width:0;height:1.5pt" o:hralign="center" o:hrstd="t" o:hr="t" fillcolor="#a0a0a0" stroked="f"/>
+        <w:rPr>
+          <w:rFonts w:ascii="Times New Roman" w:hAnsi="Times New Roman" w:cs="Times New Roman"/>
+        </w:rPr>
+      </w:pPr>
+      <w:r>
+        <w:rPr>
+          <w:rFonts w:ascii="Times New Roman" w:hAnsi="Times New Roman" w:cs="Times New Roman"/>
+        </w:rPr>
+        <w:pict w14:anchorId="3A115AA2">
+          <v:rect id="_x0000_i1032" style="width:0;height:1.5pt" o:hralign="center" o:hrstd="t" o:hr="t" fillcolor="#a0a0a0" stroked="f"/>
         </w:pict>
       </w:r>
     </w:p>
@@ -644,358 +1220,36 @@
           <w:sz w:val="28"/>
           <w:szCs w:val="28"/>
         </w:rPr>
-        <w:t>Skills</w:t>
-      </w:r>
-    </w:p>
-    <w:p>
-      <w:pPr>
-        <w:numPr>
-          <w:ilvl w:val="0"/>
-          <w:numId w:val="2"/>
-        </w:numPr>
-        <w:spacing w:after="0"/>
-        <w:rPr>
-          <w:rFonts w:ascii="Times New Roman" w:hAnsi="Times New Roman" w:cs="Times New Roman"/>
-        </w:rPr>
-      </w:pPr>
-      <w:r>
-        <w:rPr>
-          <w:rFonts w:ascii="Times New Roman" w:hAnsi="Times New Roman" w:cs="Times New Roman"/>
-          <w:b/>
-          <w:bCs/>
-        </w:rPr>
-        <w:t>Architectural Design</w:t>
-      </w:r>
-      <w:r>
-        <w:rPr>
-          <w:rFonts w:ascii="Times New Roman" w:hAnsi="Times New Roman" w:cs="Times New Roman"/>
-        </w:rPr>
-        <w:t>: AutoCAD, Revit, SketchUp, Lumion</w:t>
-      </w:r>
-    </w:p>
-    <w:p>
-      <w:pPr>
-        <w:numPr>
-          <w:ilvl w:val="0"/>
-          <w:numId w:val="2"/>
-        </w:numPr>
-        <w:spacing w:after="0"/>
-        <w:rPr>
-          <w:rFonts w:ascii="Times New Roman" w:hAnsi="Times New Roman" w:cs="Times New Roman"/>
-        </w:rPr>
-      </w:pPr>
-      <w:r>
-        <w:rPr>
-          <w:rFonts w:ascii="Times New Roman" w:hAnsi="Times New Roman" w:cs="Times New Roman"/>
-          <w:b/>
-          <w:bCs/>
-        </w:rPr>
-        <w:t>Graphic Design</w:t>
-      </w:r>
-      <w:r>
-        <w:rPr>
-          <w:rFonts w:ascii="Times New Roman" w:hAnsi="Times New Roman" w:cs="Times New Roman"/>
-        </w:rPr>
-        <w:t>: Adobe Photoshop, Illustrator, InDesign</w:t>
-      </w:r>
-    </w:p>
-    <w:p>
-      <w:pPr>
-        <w:numPr>
-          <w:ilvl w:val="0"/>
-          <w:numId w:val="2"/>
-        </w:numPr>
-        <w:spacing w:after="0"/>
-        <w:rPr>
-          <w:rFonts w:ascii="Times New Roman" w:hAnsi="Times New Roman" w:cs="Times New Roman"/>
-        </w:rPr>
-      </w:pPr>
-      <w:r>
-        <w:rPr>
-          <w:rFonts w:ascii="Times New Roman" w:hAnsi="Times New Roman" w:cs="Times New Roman"/>
-          <w:b/>
-          <w:bCs/>
-        </w:rPr>
-        <w:t>Front-end Development</w:t>
-      </w:r>
-      <w:r>
-        <w:rPr>
-          <w:rFonts w:ascii="Times New Roman" w:hAnsi="Times New Roman" w:cs="Times New Roman"/>
-        </w:rPr>
-        <w:t>: HTML, CSS, JavaScript, UI Design</w:t>
-      </w:r>
-    </w:p>
-    <w:p>
-      <w:pPr>
-        <w:numPr>
-          <w:ilvl w:val="0"/>
-          <w:numId w:val="2"/>
-        </w:numPr>
-        <w:spacing w:after="0"/>
-        <w:rPr>
-          <w:rFonts w:ascii="Times New Roman" w:hAnsi="Times New Roman" w:cs="Times New Roman"/>
-        </w:rPr>
-      </w:pPr>
-      <w:r>
-        <w:rPr>
-          <w:rFonts w:ascii="Times New Roman" w:hAnsi="Times New Roman" w:cs="Times New Roman"/>
-          <w:b/>
-          <w:bCs/>
-        </w:rPr>
-        <w:t>Video Editing</w:t>
-      </w:r>
-      <w:r>
-        <w:rPr>
-          <w:rFonts w:ascii="Times New Roman" w:hAnsi="Times New Roman" w:cs="Times New Roman"/>
-        </w:rPr>
-        <w:t>: Adobe Premiere Pro, Kinemaster</w:t>
-      </w:r>
-    </w:p>
-    <w:p>
-      <w:pPr>
-        <w:numPr>
-          <w:ilvl w:val="0"/>
-          <w:numId w:val="2"/>
-        </w:numPr>
-        <w:spacing w:after="0"/>
-        <w:rPr>
-          <w:rFonts w:ascii="Times New Roman" w:hAnsi="Times New Roman" w:cs="Times New Roman"/>
-        </w:rPr>
-      </w:pPr>
-      <w:r>
-        <w:rPr>
-          <w:rFonts w:ascii="Times New Roman" w:hAnsi="Times New Roman" w:cs="Times New Roman"/>
-          <w:b/>
-          <w:bCs/>
-        </w:rPr>
-        <w:t>Mobile App Development</w:t>
-      </w:r>
-      <w:r>
-        <w:rPr>
-          <w:rFonts w:ascii="Times New Roman" w:hAnsi="Times New Roman" w:cs="Times New Roman"/>
-        </w:rPr>
-        <w:t xml:space="preserve">: </w:t>
-      </w:r>
-      <w:r>
-        <w:rPr>
-          <w:rFonts w:ascii="Times New Roman" w:hAnsi="Times New Roman" w:cs="Times New Roman"/>
-        </w:rPr>
-        <w:t>React Native (Learning)</w:t>
-      </w:r>
-    </w:p>
-    <w:p>
-      <w:pPr>
-        <w:numPr>
-          <w:ilvl w:val="0"/>
-          <w:numId w:val="2"/>
-        </w:numPr>
-        <w:spacing w:after="0"/>
-        <w:rPr>
-          <w:rFonts w:ascii="Times New Roman" w:hAnsi="Times New Roman" w:cs="Times New Roman"/>
-        </w:rPr>
-      </w:pPr>
-      <w:r>
-        <w:rPr>
-          <w:rFonts w:ascii="Times New Roman" w:hAnsi="Times New Roman" w:cs="Times New Roman"/>
-          <w:b/>
-          <w:bCs/>
-        </w:rPr>
-        <w:t>Office Tools</w:t>
-      </w:r>
-      <w:r>
-        <w:rPr>
-          <w:rFonts w:ascii="Times New Roman" w:hAnsi="Times New Roman" w:cs="Times New Roman"/>
-        </w:rPr>
-        <w:t>: Microsoft Office, Google Workspace, Canva</w:t>
-      </w:r>
-    </w:p>
-    <w:p>
-      <w:pPr>
-        <w:numPr>
-          <w:ilvl w:val="0"/>
-          <w:numId w:val="2"/>
-        </w:numPr>
-        <w:spacing w:after="0"/>
-        <w:rPr>
-          <w:rFonts w:ascii="Times New Roman" w:hAnsi="Times New Roman" w:cs="Times New Roman"/>
-        </w:rPr>
-      </w:pPr>
-      <w:r>
-        <w:rPr>
-          <w:rFonts w:ascii="Times New Roman" w:hAnsi="Times New Roman" w:cs="Times New Roman"/>
-          <w:b/>
-          <w:bCs/>
-        </w:rPr>
-        <w:t>Languages</w:t>
-      </w:r>
-      <w:r>
-        <w:rPr>
-          <w:rFonts w:ascii="Times New Roman" w:hAnsi="Times New Roman" w:cs="Times New Roman"/>
-        </w:rPr>
-        <w:t>: Arabic (Native), English (Fluent), Japanese (Elementary), French (Elementary)</w:t>
-      </w:r>
-    </w:p>
-    <w:p>
-      <w:pPr>
-        <w:rPr>
-          <w:rFonts w:ascii="Times New Roman" w:hAnsi="Times New Roman" w:cs="Times New Roman"/>
-        </w:rPr>
-      </w:pPr>
-      <w:r>
-        <w:rPr>
-          <w:rFonts w:ascii="Times New Roman" w:hAnsi="Times New Roman" w:cs="Times New Roman"/>
-        </w:rPr>
-        <w:pict w14:anchorId="0A8265AF">
-          <v:rect id="_x0000_i1030" style="width:0;height:1.5pt" o:hralign="center" o:hrstd="t" o:hr="t" fillcolor="#a0a0a0" stroked="f"/>
+        <w:t>Commitment to Excellence</w:t>
+      </w:r>
+    </w:p>
+    <w:p>
+      <w:pPr>
+        <w:rPr>
+          <w:rFonts w:ascii="Times New Roman" w:hAnsi="Times New Roman" w:cs="Times New Roman"/>
+        </w:rPr>
+      </w:pPr>
+      <w:r>
+        <w:rPr>
+          <w:rFonts w:ascii="Times New Roman" w:hAnsi="Times New Roman" w:cs="Times New Roman"/>
+        </w:rPr>
+        <w:t>Always strive to deliver the best possible results in every project, paying attention to details and continuously improving skills.</w:t>
+      </w:r>
+    </w:p>
+    <w:p>
+      <w:pPr>
+        <w:rPr>
+          <w:rFonts w:ascii="Times New Roman" w:hAnsi="Times New Roman" w:cs="Times New Roman"/>
+        </w:rPr>
+      </w:pPr>
+      <w:r>
+        <w:rPr>
+          <w:rFonts w:ascii="Times New Roman" w:hAnsi="Times New Roman" w:cs="Times New Roman"/>
+        </w:rPr>
+        <w:pict w14:anchorId="46CEDCCE">
+          <v:rect id="_x0000_i1033" style="width:0;height:1.5pt" o:hralign="center" o:hrstd="t" o:hr="t" fillcolor="#a0a0a0" stroked="f"/>
         </w:pict>
       </w:r>
-    </w:p>
-    <w:p>
-      <w:pPr>
-        <w:rPr>
-          <w:rFonts w:ascii="Times New Roman" w:hAnsi="Times New Roman" w:cs="Times New Roman"/>
-          <w:b/>
-          <w:bCs/>
-          <w:sz w:val="28"/>
-          <w:szCs w:val="28"/>
-        </w:rPr>
-      </w:pPr>
-      <w:r>
-        <w:rPr>
-          <w:rFonts w:ascii="Times New Roman" w:hAnsi="Times New Roman" w:cs="Times New Roman"/>
-          <w:b/>
-          <w:bCs/>
-          <w:sz w:val="28"/>
-          <w:szCs w:val="28"/>
-        </w:rPr>
-        <w:t>Certifications</w:t>
-      </w:r>
-    </w:p>
-    <w:p>
-      <w:pPr>
-        <w:numPr>
-          <w:ilvl w:val="0"/>
-          <w:numId w:val="3"/>
-        </w:numPr>
-        <w:spacing w:after="0"/>
-        <w:rPr>
-          <w:rFonts w:ascii="Times New Roman" w:hAnsi="Times New Roman" w:cs="Times New Roman"/>
-        </w:rPr>
-      </w:pPr>
-      <w:r>
-        <w:rPr>
-          <w:rFonts w:ascii="Times New Roman" w:hAnsi="Times New Roman" w:cs="Times New Roman"/>
-          <w:b/>
-          <w:bCs/>
-        </w:rPr>
-        <w:t>Interior Zone</w:t>
-      </w:r>
-      <w:r>
-        <w:rPr>
-          <w:rFonts w:ascii="Times New Roman" w:hAnsi="Times New Roman" w:cs="Times New Roman"/>
-        </w:rPr>
-        <w:t>: Participated in a 2-day webinar on interior design topics (Issued Jan 2025)</w:t>
-      </w:r>
-    </w:p>
-    <w:p>
-      <w:pPr>
-        <w:numPr>
-          <w:ilvl w:val="0"/>
-          <w:numId w:val="3"/>
-        </w:numPr>
-        <w:spacing w:after="0"/>
-        <w:rPr>
-          <w:rFonts w:ascii="Times New Roman" w:hAnsi="Times New Roman" w:cs="Times New Roman"/>
-        </w:rPr>
-      </w:pPr>
-      <w:r>
-        <w:rPr>
-          <w:rFonts w:ascii="Times New Roman" w:hAnsi="Times New Roman" w:cs="Times New Roman"/>
-          <w:b/>
-          <w:bCs/>
-        </w:rPr>
-        <w:t>Autodesk AutoCAD Certified</w:t>
-      </w:r>
-      <w:r>
-        <w:rPr>
-          <w:rFonts w:ascii="Times New Roman" w:hAnsi="Times New Roman" w:cs="Times New Roman"/>
-        </w:rPr>
-        <w:t>: Certified in using AutoCAD for architectural drawings (Issued Aug 2024)</w:t>
-      </w:r>
-    </w:p>
-    <w:p>
-      <w:pPr>
-        <w:numPr>
-          <w:ilvl w:val="0"/>
-          <w:numId w:val="3"/>
-        </w:numPr>
-        <w:spacing w:after="0"/>
-        <w:rPr>
-          <w:rFonts w:ascii="Times New Roman" w:hAnsi="Times New Roman" w:cs="Times New Roman"/>
-        </w:rPr>
-      </w:pPr>
-      <w:r>
-        <w:rPr>
-          <w:rFonts w:ascii="Times New Roman" w:hAnsi="Times New Roman" w:cs="Times New Roman"/>
-          <w:b/>
-          <w:bCs/>
-        </w:rPr>
-        <w:t>Adobe Photoshop Certified</w:t>
-      </w:r>
-      <w:r>
-        <w:rPr>
-          <w:rFonts w:ascii="Times New Roman" w:hAnsi="Times New Roman" w:cs="Times New Roman"/>
-        </w:rPr>
-        <w:t>: Certified in Photoshop for graphic design (Issued Aug 2024)</w:t>
-      </w:r>
-    </w:p>
-    <w:p>
-      <w:pPr>
-        <w:numPr>
-          <w:ilvl w:val="0"/>
-          <w:numId w:val="3"/>
-        </w:numPr>
-        <w:spacing w:after="0"/>
-        <w:rPr>
-          <w:rFonts w:ascii="Times New Roman" w:hAnsi="Times New Roman" w:cs="Times New Roman"/>
-        </w:rPr>
-      </w:pPr>
-      <w:r>
-        <w:rPr>
-          <w:rFonts w:ascii="Times New Roman" w:hAnsi="Times New Roman" w:cs="Times New Roman"/>
-          <w:b/>
-          <w:bCs/>
-        </w:rPr>
-        <w:t>Zero-One Summit Public Event Participant</w:t>
-      </w:r>
-      <w:r>
-        <w:rPr>
-          <w:rFonts w:ascii="Times New Roman" w:hAnsi="Times New Roman" w:cs="Times New Roman"/>
-        </w:rPr>
-        <w:t>: Participated in a public event discussing technical programming topics (Issued Oct 2024)</w:t>
-      </w:r>
-    </w:p>
-    <w:p>
-      <w:pPr>
-        <w:rPr>
-          <w:rFonts w:ascii="Times New Roman" w:hAnsi="Times New Roman" w:cs="Times New Roman"/>
-        </w:rPr>
-      </w:pPr>
-      <w:r>
-        <w:rPr>
-          <w:rFonts w:ascii="Times New Roman" w:hAnsi="Times New Roman" w:cs="Times New Roman"/>
-        </w:rPr>
-        <w:pict w14:anchorId="4783A4CB">
-          <v:rect id="_x0000_i1031" style="width:0;height:1.5pt" o:hralign="center" o:hrstd="t" o:hr="t" fillcolor="#a0a0a0" stroked="f"/>
-        </w:pict>
-      </w:r>
-    </w:p>
-    <w:p>
-      <w:pPr>
-        <w:rPr>
-          <w:rFonts w:ascii="Times New Roman" w:hAnsi="Times New Roman" w:cs="Times New Roman"/>
-        </w:rPr>
-      </w:pPr>
     </w:p>
     <w:sectPr>
       <w:pgSz w:w="11906" w:h="16838" w:code="9"/>
@@ -2780,7 +3034,6 @@
   <w:style w:type="paragraph" w:default="1" w:styleId="Normal">
     <w:name w:val="Normal"/>
     <w:qFormat/>
-    <w:rsid w:val="00DB6D95"/>
   </w:style>
   <w:style w:type="paragraph" w:styleId="Heading1">
     <w:name w:val="heading 1"/>

</xml_diff>